<commit_message>
updated write up of popular stations
</commit_message>
<xml_diff>
--- a/Citi-Bike-Analysis.docx
+++ b/Citi-Bike-Analysis.docx
@@ -44,7 +44,15 @@
         <w:ind w:firstLine="720"/>
       </w:pPr>
       <w:r>
-        <w:t xml:space="preserve">First, a look at the top ten used bikes in the area found that the most frequently used was Bikeid 26259, followed by 29233 and 29263. This is based on the number of starting points that these bikes were checked out of. The bike that was used for the longest period of time was bike 29263, which has accumulated over 38 hours of combined use over the time period observed. We can probably assume that these bikes will need </w:t>
+        <w:t xml:space="preserve">First, a look at the top ten used bikes in the area found that the most frequently used was </w:t>
+      </w:r>
+      <w:proofErr w:type="spellStart"/>
+      <w:r>
+        <w:t>Bikeid</w:t>
+      </w:r>
+      <w:proofErr w:type="spellEnd"/>
+      <w:r>
+        <w:t xml:space="preserve"> 26259, followed by 29233 and 29263. This is based on the number of starting points that these bikes were checked out of. The bike that was used for the longest period of time was bike 29263, which has accumulated over 38 hours of combined use over the time period observed. We can probably assume that these bikes will need </w:t>
       </w:r>
       <w:r>
         <w:t>either repair or replacement sooner than other bikes.</w:t>
@@ -107,9 +115,11 @@
       <w:r>
         <w:t xml:space="preserve">Second, a breakdown of the gender demographics of users indicates that the average user is a 31 year old male. In fact, the number of male users far surpass the number of female users, </w:t>
       </w:r>
+      <w:proofErr w:type="spellStart"/>
       <w:r>
         <w:t>perhpas</w:t>
       </w:r>
+      <w:proofErr w:type="spellEnd"/>
       <w:r>
         <w:t xml:space="preserve"> due to </w:t>
       </w:r>
@@ -162,8 +172,66 @@
           </wp:inline>
         </w:drawing>
       </w:r>
+    </w:p>
+    <w:p>
       <w:bookmarkStart w:id="0" w:name="_GoBack"/>
       <w:bookmarkEnd w:id="0"/>
+    </w:p>
+    <w:p>
+      <w:pPr>
+        <w:ind w:firstLine="720"/>
+      </w:pPr>
+      <w:r>
+        <w:t>Looking at the most popular stations, we can see the</w:t>
+      </w:r>
+      <w:r>
+        <w:t xml:space="preserve"> stop in red at Christopher Columbus Dr and Grove St is by far the most popular, due to the proximity to the train station. The other popular station in pink on McWilliams Pl, is at the entrance to Hamilton Park, a popular destination which includes playgrounds, a dog park and an esteemed fountain.</w:t>
+      </w:r>
+    </w:p>
+    <w:p>
+      <w:pPr>
+        <w:ind w:firstLine="720"/>
+      </w:pPr>
+      <w:r>
+        <w:rPr>
+          <w:noProof/>
+        </w:rPr>
+        <w:drawing>
+          <wp:inline distT="0" distB="0" distL="0" distR="0" wp14:anchorId="17AF8DFE" wp14:editId="77066341">
+            <wp:extent cx="5943600" cy="3343275"/>
+            <wp:effectExtent l="0" t="0" r="0" b="9525"/>
+            <wp:docPr id="3" name="Picture 3"/>
+            <wp:cNvGraphicFramePr>
+              <a:graphicFrameLocks xmlns:a="http://schemas.openxmlformats.org/drawingml/2006/main" noChangeAspect="1"/>
+            </wp:cNvGraphicFramePr>
+            <a:graphic xmlns:a="http://schemas.openxmlformats.org/drawingml/2006/main">
+              <a:graphicData uri="http://schemas.openxmlformats.org/drawingml/2006/picture">
+                <pic:pic xmlns:pic="http://schemas.openxmlformats.org/drawingml/2006/picture">
+                  <pic:nvPicPr>
+                    <pic:cNvPr id="1" name=""/>
+                    <pic:cNvPicPr/>
+                  </pic:nvPicPr>
+                  <pic:blipFill>
+                    <a:blip r:embed="rId6"/>
+                    <a:stretch>
+                      <a:fillRect/>
+                    </a:stretch>
+                  </pic:blipFill>
+                  <pic:spPr>
+                    <a:xfrm>
+                      <a:off x="0" y="0"/>
+                      <a:ext cx="5943600" cy="3343275"/>
+                    </a:xfrm>
+                    <a:prstGeom prst="rect">
+                      <a:avLst/>
+                    </a:prstGeom>
+                  </pic:spPr>
+                </pic:pic>
+              </a:graphicData>
+            </a:graphic>
+          </wp:inline>
+        </w:drawing>
+      </w:r>
     </w:p>
     <w:sectPr>
       <w:pgSz w:w="12240" w:h="15840"/>

</xml_diff>